<commit_message>
Epic 5 - Oleksandra Khvostova
</commit_message>
<xml_diff>
--- a/ai_12/oleksandra_khvostova/epic_5/epic_5_pactice_and_labs_report_oleksandra_khvostova.docx
+++ b/ai_12/oleksandra_khvostova/epic_5/epic_5_pactice_and_labs_report_oleksandra_khvostova.docx
@@ -404,6 +404,7 @@
           <w:lang w:eastAsia="uk-UA"/>
         </w:rPr>
       </w:pPr>
+      <w:proofErr w:type="spellStart"/>
       <w:r>
         <w:rPr>
           <w:rFonts w:ascii="Times New Roman" w:eastAsia="Times New Roman" w:hAnsi="Times New Roman" w:cs="Times New Roman"/>
@@ -412,20 +413,9 @@
           <w:szCs w:val="28"/>
           <w:lang w:eastAsia="uk-UA"/>
         </w:rPr>
-        <w:t>Алготестер Лабораторної Роботи №4</w:t>
-      </w:r>
-    </w:p>
-    <w:p>
-      <w:pPr>
-        <w:spacing w:after="0" w:line="240" w:lineRule="auto"/>
-        <w:jc w:val="center"/>
-        <w:rPr>
-          <w:rFonts w:ascii="Times New Roman" w:eastAsia="Times New Roman" w:hAnsi="Times New Roman" w:cs="Times New Roman"/>
-          <w:sz w:val="24"/>
-          <w:szCs w:val="24"/>
-          <w:lang w:eastAsia="uk-UA"/>
-        </w:rPr>
-      </w:pPr>
+        <w:t>Алготестер</w:t>
+      </w:r>
+      <w:proofErr w:type="spellEnd"/>
       <w:r>
         <w:rPr>
           <w:rFonts w:ascii="Times New Roman" w:eastAsia="Times New Roman" w:hAnsi="Times New Roman" w:cs="Times New Roman"/>
@@ -434,7 +424,41 @@
           <w:szCs w:val="28"/>
           <w:lang w:eastAsia="uk-UA"/>
         </w:rPr>
-        <w:t>Алготестер Лабораторної Роботи №6</w:t>
+        <w:t xml:space="preserve"> Лабораторної Роботи №4</w:t>
+      </w:r>
+    </w:p>
+    <w:p>
+      <w:pPr>
+        <w:spacing w:after="0" w:line="240" w:lineRule="auto"/>
+        <w:jc w:val="center"/>
+        <w:rPr>
+          <w:rFonts w:ascii="Times New Roman" w:eastAsia="Times New Roman" w:hAnsi="Times New Roman" w:cs="Times New Roman"/>
+          <w:sz w:val="24"/>
+          <w:szCs w:val="24"/>
+          <w:lang w:eastAsia="uk-UA"/>
+        </w:rPr>
+      </w:pPr>
+      <w:proofErr w:type="spellStart"/>
+      <w:r>
+        <w:rPr>
+          <w:rFonts w:ascii="Times New Roman" w:eastAsia="Times New Roman" w:hAnsi="Times New Roman" w:cs="Times New Roman"/>
+          <w:color w:val="000000"/>
+          <w:sz w:val="28"/>
+          <w:szCs w:val="28"/>
+          <w:lang w:eastAsia="uk-UA"/>
+        </w:rPr>
+        <w:t>Алготестер</w:t>
+      </w:r>
+      <w:proofErr w:type="spellEnd"/>
+      <w:r>
+        <w:rPr>
+          <w:rFonts w:ascii="Times New Roman" w:eastAsia="Times New Roman" w:hAnsi="Times New Roman" w:cs="Times New Roman"/>
+          <w:color w:val="000000"/>
+          <w:sz w:val="28"/>
+          <w:szCs w:val="28"/>
+          <w:lang w:eastAsia="uk-UA"/>
+        </w:rPr>
+        <w:t xml:space="preserve"> Лабораторної Роботи №6</w:t>
       </w:r>
     </w:p>
     <w:p>
@@ -715,7 +739,95 @@
           <w:szCs w:val="24"/>
           <w:lang w:eastAsia="uk-UA"/>
         </w:rPr>
-        <w:t>знайомитися з різними аспектами роботи з файлами у C++ та здобути практичні навички у виконанні основних операцій з файлами, роботи з файловими дескрипторами та C-style читання і запису. Також метою було розібратися з роботою з char та string, стрічковими літералами, екрануванням символів, конкатенацією, порівнянням та пошуком у рядках. Важливо було зрозуміти особливості читання та запису текстових файлів, парсинг текстових файлів, форматування тексту при записі, обробку помилок, а також відмінності між бінарними та текстовими файлами. Також передбачалося ознайомитися з оглядом стандартної бібліотеки для роботи з файлами та потоками вводу/виводу. Нарешті, метою було ознайомитися зі створенням власних бібліотек у C++, їх документуванням та використанням сторонніх бібліотек у проектах.</w:t>
+        <w:t>знайомитися з різними аспектами роботи з файлами у C++ та здобути практичні навички у виконанні основних операцій з файлами, роботи з файловими дескрипторами та C-</w:t>
+      </w:r>
+      <w:proofErr w:type="spellStart"/>
+      <w:r>
+        <w:rPr>
+          <w:rFonts w:ascii="Times New Roman" w:eastAsia="Times New Roman" w:hAnsi="Times New Roman" w:cs="Times New Roman"/>
+          <w:color w:val="000000"/>
+          <w:sz w:val="24"/>
+          <w:szCs w:val="24"/>
+          <w:lang w:eastAsia="uk-UA"/>
+        </w:rPr>
+        <w:t>style</w:t>
+      </w:r>
+      <w:proofErr w:type="spellEnd"/>
+      <w:r>
+        <w:rPr>
+          <w:rFonts w:ascii="Times New Roman" w:eastAsia="Times New Roman" w:hAnsi="Times New Roman" w:cs="Times New Roman"/>
+          <w:color w:val="000000"/>
+          <w:sz w:val="24"/>
+          <w:szCs w:val="24"/>
+          <w:lang w:eastAsia="uk-UA"/>
+        </w:rPr>
+        <w:t xml:space="preserve"> читання і запису. Також метою було розібратися з роботою з </w:t>
+      </w:r>
+      <w:proofErr w:type="spellStart"/>
+      <w:r>
+        <w:rPr>
+          <w:rFonts w:ascii="Times New Roman" w:eastAsia="Times New Roman" w:hAnsi="Times New Roman" w:cs="Times New Roman"/>
+          <w:color w:val="000000"/>
+          <w:sz w:val="24"/>
+          <w:szCs w:val="24"/>
+          <w:lang w:eastAsia="uk-UA"/>
+        </w:rPr>
+        <w:t>char</w:t>
+      </w:r>
+      <w:proofErr w:type="spellEnd"/>
+      <w:r>
+        <w:rPr>
+          <w:rFonts w:ascii="Times New Roman" w:eastAsia="Times New Roman" w:hAnsi="Times New Roman" w:cs="Times New Roman"/>
+          <w:color w:val="000000"/>
+          <w:sz w:val="24"/>
+          <w:szCs w:val="24"/>
+          <w:lang w:eastAsia="uk-UA"/>
+        </w:rPr>
+        <w:t xml:space="preserve"> та </w:t>
+      </w:r>
+      <w:proofErr w:type="spellStart"/>
+      <w:r>
+        <w:rPr>
+          <w:rFonts w:ascii="Times New Roman" w:eastAsia="Times New Roman" w:hAnsi="Times New Roman" w:cs="Times New Roman"/>
+          <w:color w:val="000000"/>
+          <w:sz w:val="24"/>
+          <w:szCs w:val="24"/>
+          <w:lang w:eastAsia="uk-UA"/>
+        </w:rPr>
+        <w:t>string</w:t>
+      </w:r>
+      <w:proofErr w:type="spellEnd"/>
+      <w:r>
+        <w:rPr>
+          <w:rFonts w:ascii="Times New Roman" w:eastAsia="Times New Roman" w:hAnsi="Times New Roman" w:cs="Times New Roman"/>
+          <w:color w:val="000000"/>
+          <w:sz w:val="24"/>
+          <w:szCs w:val="24"/>
+          <w:lang w:eastAsia="uk-UA"/>
+        </w:rPr>
+        <w:t xml:space="preserve">, стрічковими літералами, екрануванням символів, конкатенацією, порівнянням та пошуком у рядках. Важливо було зрозуміти особливості читання та запису текстових файлів, </w:t>
+      </w:r>
+      <w:proofErr w:type="spellStart"/>
+      <w:r>
+        <w:rPr>
+          <w:rFonts w:ascii="Times New Roman" w:eastAsia="Times New Roman" w:hAnsi="Times New Roman" w:cs="Times New Roman"/>
+          <w:color w:val="000000"/>
+          <w:sz w:val="24"/>
+          <w:szCs w:val="24"/>
+          <w:lang w:eastAsia="uk-UA"/>
+        </w:rPr>
+        <w:t>парсинг</w:t>
+      </w:r>
+      <w:proofErr w:type="spellEnd"/>
+      <w:r>
+        <w:rPr>
+          <w:rFonts w:ascii="Times New Roman" w:eastAsia="Times New Roman" w:hAnsi="Times New Roman" w:cs="Times New Roman"/>
+          <w:color w:val="000000"/>
+          <w:sz w:val="24"/>
+          <w:szCs w:val="24"/>
+          <w:lang w:eastAsia="uk-UA"/>
+        </w:rPr>
+        <w:t xml:space="preserve"> текстових файлів, форматування тексту при записі, обробку помилок, а також відмінності між бінарними та текстовими файлами. Також передбачалося ознайомитися з оглядом стандартної бібліотеки для роботи з файлами та потоками вводу/виводу. Нарешті, метою було ознайомитися зі створенням власних бібліотек у C++, їх документуванням та використанням сторонніх бібліотек у проектах.</w:t>
       </w:r>
     </w:p>
     <w:p>
@@ -970,7 +1082,25 @@
           <w:color w:val="000000"/>
           <w:lang w:eastAsia="uk-UA"/>
         </w:rPr>
-        <w:t>C-style читання з файлу та запис до файлу</w:t>
+        <w:t>C-</w:t>
+      </w:r>
+      <w:proofErr w:type="spellStart"/>
+      <w:r>
+        <w:rPr>
+          <w:rFonts w:ascii="Calibri" w:eastAsia="Times New Roman" w:hAnsi="Calibri" w:cs="Calibri"/>
+          <w:color w:val="000000"/>
+          <w:lang w:eastAsia="uk-UA"/>
+        </w:rPr>
+        <w:t>style</w:t>
+      </w:r>
+      <w:proofErr w:type="spellEnd"/>
+      <w:r>
+        <w:rPr>
+          <w:rFonts w:ascii="Calibri" w:eastAsia="Times New Roman" w:hAnsi="Calibri" w:cs="Calibri"/>
+          <w:color w:val="000000"/>
+          <w:lang w:eastAsia="uk-UA"/>
+        </w:rPr>
+        <w:t xml:space="preserve"> читання з файлу та запис до файлу</w:t>
       </w:r>
     </w:p>
     <w:p>
@@ -1325,7 +1455,7 @@
         </w:rPr>
         <w:t xml:space="preserve">Стаття. </w:t>
       </w:r>
-      <w:hyperlink r:id="rId11" w:history="1">
+      <w:hyperlink r:id="rId11" w:anchor="gsc.tab=0" w:history="1">
         <w:r>
           <w:rPr>
             <w:rStyle w:val="a4"/>
@@ -1463,7 +1593,43 @@
           <w:color w:val="000000"/>
           <w:lang w:eastAsia="uk-UA"/>
         </w:rPr>
-        <w:t>Робота з char та string: основні операції і методи</w:t>
+        <w:t xml:space="preserve">Робота з </w:t>
+      </w:r>
+      <w:proofErr w:type="spellStart"/>
+      <w:r>
+        <w:rPr>
+          <w:rFonts w:ascii="Calibri" w:eastAsia="Times New Roman" w:hAnsi="Calibri" w:cs="Calibri"/>
+          <w:color w:val="000000"/>
+          <w:lang w:eastAsia="uk-UA"/>
+        </w:rPr>
+        <w:t>char</w:t>
+      </w:r>
+      <w:proofErr w:type="spellEnd"/>
+      <w:r>
+        <w:rPr>
+          <w:rFonts w:ascii="Calibri" w:eastAsia="Times New Roman" w:hAnsi="Calibri" w:cs="Calibri"/>
+          <w:color w:val="000000"/>
+          <w:lang w:eastAsia="uk-UA"/>
+        </w:rPr>
+        <w:t xml:space="preserve"> та </w:t>
+      </w:r>
+      <w:proofErr w:type="spellStart"/>
+      <w:r>
+        <w:rPr>
+          <w:rFonts w:ascii="Calibri" w:eastAsia="Times New Roman" w:hAnsi="Calibri" w:cs="Calibri"/>
+          <w:color w:val="000000"/>
+          <w:lang w:eastAsia="uk-UA"/>
+        </w:rPr>
+        <w:t>string</w:t>
+      </w:r>
+      <w:proofErr w:type="spellEnd"/>
+      <w:r>
+        <w:rPr>
+          <w:rFonts w:ascii="Calibri" w:eastAsia="Times New Roman" w:hAnsi="Calibri" w:cs="Calibri"/>
+          <w:color w:val="000000"/>
+          <w:lang w:eastAsia="uk-UA"/>
+        </w:rPr>
+        <w:t>: основні операції і методи</w:t>
       </w:r>
     </w:p>
     <w:p>
@@ -1573,27 +1739,7 @@
           <w:szCs w:val="24"/>
           <w:lang w:eastAsia="uk-UA"/>
         </w:rPr>
-        <w:t>1</w:t>
-      </w:r>
-      <w:r>
-        <w:rPr>
-          <w:rFonts w:ascii="Times New Roman" w:eastAsia="Times New Roman" w:hAnsi="Times New Roman" w:cs="Times New Roman"/>
-          <w:color w:val="000000"/>
-          <w:sz w:val="24"/>
-          <w:szCs w:val="24"/>
-          <w:lang w:eastAsia="uk-UA"/>
-        </w:rPr>
-        <w:t>3</w:t>
-      </w:r>
-      <w:r>
-        <w:rPr>
-          <w:rFonts w:ascii="Times New Roman" w:eastAsia="Times New Roman" w:hAnsi="Times New Roman" w:cs="Times New Roman"/>
-          <w:color w:val="000000"/>
-          <w:sz w:val="24"/>
-          <w:szCs w:val="24"/>
-          <w:lang w:eastAsia="uk-UA"/>
-        </w:rPr>
-        <w:t>.11.2024</w:t>
+        <w:t>13.11.2024</w:t>
       </w:r>
     </w:p>
     <w:p>
@@ -1650,17 +1796,7 @@
           <w:szCs w:val="24"/>
           <w:lang w:eastAsia="uk-UA"/>
         </w:rPr>
-        <w:t>13</w:t>
-      </w:r>
-      <w:r>
-        <w:rPr>
-          <w:rFonts w:ascii="Times New Roman" w:eastAsia="Times New Roman" w:hAnsi="Times New Roman" w:cs="Times New Roman"/>
-          <w:color w:val="000000"/>
-          <w:sz w:val="24"/>
-          <w:szCs w:val="24"/>
-          <w:lang w:eastAsia="uk-UA"/>
-        </w:rPr>
-        <w:t>.11.2024</w:t>
+        <w:t>13.11.2024</w:t>
       </w:r>
       <w:r>
         <w:rPr>
@@ -1971,8 +2107,54 @@
           <w:color w:val="000000"/>
           <w:lang w:eastAsia="uk-UA"/>
         </w:rPr>
-        <w:t>Обробка рядків з файлу: getline, ignore, peek</w:t>
-      </w:r>
+        <w:t xml:space="preserve">Обробка рядків з файлу: </w:t>
+      </w:r>
+      <w:proofErr w:type="spellStart"/>
+      <w:r>
+        <w:rPr>
+          <w:rFonts w:ascii="Calibri" w:eastAsia="Times New Roman" w:hAnsi="Calibri" w:cs="Calibri"/>
+          <w:color w:val="000000"/>
+          <w:lang w:eastAsia="uk-UA"/>
+        </w:rPr>
+        <w:t>getline</w:t>
+      </w:r>
+      <w:proofErr w:type="spellEnd"/>
+      <w:r>
+        <w:rPr>
+          <w:rFonts w:ascii="Calibri" w:eastAsia="Times New Roman" w:hAnsi="Calibri" w:cs="Calibri"/>
+          <w:color w:val="000000"/>
+          <w:lang w:eastAsia="uk-UA"/>
+        </w:rPr>
+        <w:t xml:space="preserve">, </w:t>
+      </w:r>
+      <w:proofErr w:type="spellStart"/>
+      <w:r>
+        <w:rPr>
+          <w:rFonts w:ascii="Calibri" w:eastAsia="Times New Roman" w:hAnsi="Calibri" w:cs="Calibri"/>
+          <w:color w:val="000000"/>
+          <w:lang w:eastAsia="uk-UA"/>
+        </w:rPr>
+        <w:t>ignore</w:t>
+      </w:r>
+      <w:proofErr w:type="spellEnd"/>
+      <w:r>
+        <w:rPr>
+          <w:rFonts w:ascii="Calibri" w:eastAsia="Times New Roman" w:hAnsi="Calibri" w:cs="Calibri"/>
+          <w:color w:val="000000"/>
+          <w:lang w:eastAsia="uk-UA"/>
+        </w:rPr>
+        <w:t xml:space="preserve">, </w:t>
+      </w:r>
+      <w:proofErr w:type="spellStart"/>
+      <w:r>
+        <w:rPr>
+          <w:rFonts w:ascii="Calibri" w:eastAsia="Times New Roman" w:hAnsi="Calibri" w:cs="Calibri"/>
+          <w:color w:val="000000"/>
+          <w:lang w:eastAsia="uk-UA"/>
+        </w:rPr>
+        <w:t>peek</w:t>
+      </w:r>
+      <w:proofErr w:type="spellEnd"/>
     </w:p>
     <w:p>
       <w:pPr>
@@ -1994,8 +2176,54 @@
           <w:color w:val="000000"/>
           <w:lang w:eastAsia="uk-UA"/>
         </w:rPr>
-        <w:t>Форматування тексту при записі: setw, setfill, setprecision</w:t>
-      </w:r>
+        <w:t xml:space="preserve">Форматування тексту при записі: </w:t>
+      </w:r>
+      <w:proofErr w:type="spellStart"/>
+      <w:r>
+        <w:rPr>
+          <w:rFonts w:ascii="Calibri" w:eastAsia="Times New Roman" w:hAnsi="Calibri" w:cs="Calibri"/>
+          <w:color w:val="000000"/>
+          <w:lang w:eastAsia="uk-UA"/>
+        </w:rPr>
+        <w:t>setw</w:t>
+      </w:r>
+      <w:proofErr w:type="spellEnd"/>
+      <w:r>
+        <w:rPr>
+          <w:rFonts w:ascii="Calibri" w:eastAsia="Times New Roman" w:hAnsi="Calibri" w:cs="Calibri"/>
+          <w:color w:val="000000"/>
+          <w:lang w:eastAsia="uk-UA"/>
+        </w:rPr>
+        <w:t xml:space="preserve">, </w:t>
+      </w:r>
+      <w:proofErr w:type="spellStart"/>
+      <w:r>
+        <w:rPr>
+          <w:rFonts w:ascii="Calibri" w:eastAsia="Times New Roman" w:hAnsi="Calibri" w:cs="Calibri"/>
+          <w:color w:val="000000"/>
+          <w:lang w:eastAsia="uk-UA"/>
+        </w:rPr>
+        <w:t>setfill</w:t>
+      </w:r>
+      <w:proofErr w:type="spellEnd"/>
+      <w:r>
+        <w:rPr>
+          <w:rFonts w:ascii="Calibri" w:eastAsia="Times New Roman" w:hAnsi="Calibri" w:cs="Calibri"/>
+          <w:color w:val="000000"/>
+          <w:lang w:eastAsia="uk-UA"/>
+        </w:rPr>
+        <w:t xml:space="preserve">, </w:t>
+      </w:r>
+      <w:proofErr w:type="spellStart"/>
+      <w:r>
+        <w:rPr>
+          <w:rFonts w:ascii="Calibri" w:eastAsia="Times New Roman" w:hAnsi="Calibri" w:cs="Calibri"/>
+          <w:color w:val="000000"/>
+          <w:lang w:eastAsia="uk-UA"/>
+        </w:rPr>
+        <w:t>setprecision</w:t>
+      </w:r>
+      <w:proofErr w:type="spellEnd"/>
     </w:p>
     <w:p>
       <w:pPr>
@@ -2011,13 +2239,23 @@
           <w:lang w:eastAsia="uk-UA"/>
         </w:rPr>
       </w:pPr>
+      <w:proofErr w:type="spellStart"/>
       <w:r>
         <w:rPr>
           <w:rFonts w:ascii="Calibri" w:eastAsia="Times New Roman" w:hAnsi="Calibri" w:cs="Calibri"/>
           <w:color w:val="000000"/>
           <w:lang w:eastAsia="uk-UA"/>
         </w:rPr>
-        <w:t>Парсинг текстових файлів: розділення на слова, аналіз структури</w:t>
+        <w:t>Парсинг</w:t>
+      </w:r>
+      <w:proofErr w:type="spellEnd"/>
+      <w:r>
+        <w:rPr>
+          <w:rFonts w:ascii="Calibri" w:eastAsia="Times New Roman" w:hAnsi="Calibri" w:cs="Calibri"/>
+          <w:color w:val="000000"/>
+          <w:lang w:eastAsia="uk-UA"/>
+        </w:rPr>
+        <w:t xml:space="preserve"> текстових файлів: розділення на слова, аналіз структури</w:t>
       </w:r>
     </w:p>
     <w:p>
@@ -2104,27 +2342,7 @@
           <w:szCs w:val="24"/>
           <w:lang w:eastAsia="uk-UA"/>
         </w:rPr>
-        <w:t>1</w:t>
-      </w:r>
-      <w:r>
-        <w:rPr>
-          <w:rFonts w:ascii="Times New Roman" w:eastAsia="Times New Roman" w:hAnsi="Times New Roman" w:cs="Times New Roman"/>
-          <w:color w:val="000000"/>
-          <w:sz w:val="24"/>
-          <w:szCs w:val="24"/>
-          <w:lang w:eastAsia="uk-UA"/>
-        </w:rPr>
-        <w:t>4</w:t>
-      </w:r>
-      <w:r>
-        <w:rPr>
-          <w:rFonts w:ascii="Times New Roman" w:eastAsia="Times New Roman" w:hAnsi="Times New Roman" w:cs="Times New Roman"/>
-          <w:color w:val="000000"/>
-          <w:sz w:val="24"/>
-          <w:szCs w:val="24"/>
-          <w:lang w:eastAsia="uk-UA"/>
-        </w:rPr>
-        <w:t>.11.2024</w:t>
+        <w:t>14.11.2024</w:t>
       </w:r>
     </w:p>
     <w:p>
@@ -2181,17 +2399,7 @@
           <w:szCs w:val="24"/>
           <w:lang w:eastAsia="uk-UA"/>
         </w:rPr>
-        <w:t>14</w:t>
-      </w:r>
-      <w:r>
-        <w:rPr>
-          <w:rFonts w:ascii="Times New Roman" w:eastAsia="Times New Roman" w:hAnsi="Times New Roman" w:cs="Times New Roman"/>
-          <w:color w:val="000000"/>
-          <w:sz w:val="24"/>
-          <w:szCs w:val="24"/>
-          <w:lang w:eastAsia="uk-UA"/>
-        </w:rPr>
-        <w:t>.11.2024</w:t>
+        <w:t>14.11.2024</w:t>
       </w:r>
       <w:r>
         <w:rPr>
@@ -2414,8 +2622,36 @@
           <w:color w:val="000000"/>
           <w:lang w:eastAsia="uk-UA"/>
         </w:rPr>
-        <w:t>Робота з позиціонуванням у файлі: seekg, seekp</w:t>
-      </w:r>
+        <w:t xml:space="preserve">Робота з позиціонуванням у файлі: </w:t>
+      </w:r>
+      <w:proofErr w:type="spellStart"/>
+      <w:r>
+        <w:rPr>
+          <w:rFonts w:ascii="Calibri" w:eastAsia="Times New Roman" w:hAnsi="Calibri" w:cs="Calibri"/>
+          <w:color w:val="000000"/>
+          <w:lang w:eastAsia="uk-UA"/>
+        </w:rPr>
+        <w:t>seekg</w:t>
+      </w:r>
+      <w:proofErr w:type="spellEnd"/>
+      <w:r>
+        <w:rPr>
+          <w:rFonts w:ascii="Calibri" w:eastAsia="Times New Roman" w:hAnsi="Calibri" w:cs="Calibri"/>
+          <w:color w:val="000000"/>
+          <w:lang w:eastAsia="uk-UA"/>
+        </w:rPr>
+        <w:t xml:space="preserve">, </w:t>
+      </w:r>
+      <w:proofErr w:type="spellStart"/>
+      <w:r>
+        <w:rPr>
+          <w:rFonts w:ascii="Calibri" w:eastAsia="Times New Roman" w:hAnsi="Calibri" w:cs="Calibri"/>
+          <w:color w:val="000000"/>
+          <w:lang w:eastAsia="uk-UA"/>
+        </w:rPr>
+        <w:t>seekp</w:t>
+      </w:r>
+      <w:proofErr w:type="spellEnd"/>
     </w:p>
     <w:p>
       <w:pPr>
@@ -2431,13 +2667,23 @@
           <w:lang w:eastAsia="uk-UA"/>
         </w:rPr>
       </w:pPr>
+      <w:proofErr w:type="spellStart"/>
       <w:r>
         <w:rPr>
           <w:rFonts w:ascii="Calibri" w:eastAsia="Times New Roman" w:hAnsi="Calibri" w:cs="Calibri"/>
           <w:color w:val="000000"/>
           <w:lang w:eastAsia="uk-UA"/>
         </w:rPr>
-        <w:t>Серіалізація об'єктів у бінарний формат</w:t>
+        <w:t>Серіалізація</w:t>
+      </w:r>
+      <w:proofErr w:type="spellEnd"/>
+      <w:r>
+        <w:rPr>
+          <w:rFonts w:ascii="Calibri" w:eastAsia="Times New Roman" w:hAnsi="Calibri" w:cs="Calibri"/>
+          <w:color w:val="000000"/>
+          <w:lang w:eastAsia="uk-UA"/>
+        </w:rPr>
+        <w:t xml:space="preserve"> об'єктів у бінарний формат</w:t>
       </w:r>
     </w:p>
     <w:p>
@@ -2768,8 +3014,54 @@
           <w:color w:val="000000"/>
           <w:lang w:eastAsia="uk-UA"/>
         </w:rPr>
-        <w:t>Потоки вводу/виводу: ifstream, ofstream, fstream</w:t>
-      </w:r>
+        <w:t xml:space="preserve">Потоки вводу/виводу: </w:t>
+      </w:r>
+      <w:proofErr w:type="spellStart"/>
+      <w:r>
+        <w:rPr>
+          <w:rFonts w:ascii="Calibri" w:eastAsia="Times New Roman" w:hAnsi="Calibri" w:cs="Calibri"/>
+          <w:color w:val="000000"/>
+          <w:lang w:eastAsia="uk-UA"/>
+        </w:rPr>
+        <w:t>ifstream</w:t>
+      </w:r>
+      <w:proofErr w:type="spellEnd"/>
+      <w:r>
+        <w:rPr>
+          <w:rFonts w:ascii="Calibri" w:eastAsia="Times New Roman" w:hAnsi="Calibri" w:cs="Calibri"/>
+          <w:color w:val="000000"/>
+          <w:lang w:eastAsia="uk-UA"/>
+        </w:rPr>
+        <w:t xml:space="preserve">, </w:t>
+      </w:r>
+      <w:proofErr w:type="spellStart"/>
+      <w:r>
+        <w:rPr>
+          <w:rFonts w:ascii="Calibri" w:eastAsia="Times New Roman" w:hAnsi="Calibri" w:cs="Calibri"/>
+          <w:color w:val="000000"/>
+          <w:lang w:eastAsia="uk-UA"/>
+        </w:rPr>
+        <w:t>ofstream</w:t>
+      </w:r>
+      <w:proofErr w:type="spellEnd"/>
+      <w:r>
+        <w:rPr>
+          <w:rFonts w:ascii="Calibri" w:eastAsia="Times New Roman" w:hAnsi="Calibri" w:cs="Calibri"/>
+          <w:color w:val="000000"/>
+          <w:lang w:eastAsia="uk-UA"/>
+        </w:rPr>
+        <w:t xml:space="preserve">, </w:t>
+      </w:r>
+      <w:proofErr w:type="spellStart"/>
+      <w:r>
+        <w:rPr>
+          <w:rFonts w:ascii="Calibri" w:eastAsia="Times New Roman" w:hAnsi="Calibri" w:cs="Calibri"/>
+          <w:color w:val="000000"/>
+          <w:lang w:eastAsia="uk-UA"/>
+        </w:rPr>
+        <w:t>fstream</w:t>
+      </w:r>
+      <w:proofErr w:type="spellEnd"/>
     </w:p>
     <w:p>
       <w:pPr>
@@ -3024,8 +3316,6 @@
           <w:t>https://www.youtube.com/watch?v=mnwDpO4zqLA</w:t>
         </w:r>
       </w:hyperlink>
-      <w:bookmarkStart w:id="0" w:name="_GoBack"/>
-      <w:bookmarkEnd w:id="0"/>
     </w:p>
     <w:p>
       <w:pPr>
@@ -3099,7 +3389,61 @@
           <w:color w:val="000000"/>
           <w:lang w:eastAsia="uk-UA"/>
         </w:rPr>
-        <w:t>Правила розбиття коду на header-и(.h) та source(.cpp) файли  </w:t>
+        <w:t xml:space="preserve">Правила розбиття коду на </w:t>
+      </w:r>
+      <w:proofErr w:type="spellStart"/>
+      <w:r>
+        <w:rPr>
+          <w:rFonts w:ascii="Calibri" w:eastAsia="Times New Roman" w:hAnsi="Calibri" w:cs="Calibri"/>
+          <w:color w:val="000000"/>
+          <w:lang w:eastAsia="uk-UA"/>
+        </w:rPr>
+        <w:t>header</w:t>
+      </w:r>
+      <w:proofErr w:type="spellEnd"/>
+      <w:r>
+        <w:rPr>
+          <w:rFonts w:ascii="Calibri" w:eastAsia="Times New Roman" w:hAnsi="Calibri" w:cs="Calibri"/>
+          <w:color w:val="000000"/>
+          <w:lang w:eastAsia="uk-UA"/>
+        </w:rPr>
+        <w:t xml:space="preserve">-и(.h) та </w:t>
+      </w:r>
+      <w:proofErr w:type="spellStart"/>
+      <w:r>
+        <w:rPr>
+          <w:rFonts w:ascii="Calibri" w:eastAsia="Times New Roman" w:hAnsi="Calibri" w:cs="Calibri"/>
+          <w:color w:val="000000"/>
+          <w:lang w:eastAsia="uk-UA"/>
+        </w:rPr>
+        <w:t>source</w:t>
+      </w:r>
+      <w:proofErr w:type="spellEnd"/>
+      <w:r>
+        <w:rPr>
+          <w:rFonts w:ascii="Calibri" w:eastAsia="Times New Roman" w:hAnsi="Calibri" w:cs="Calibri"/>
+          <w:color w:val="000000"/>
+          <w:lang w:eastAsia="uk-UA"/>
+        </w:rPr>
+        <w:t>(.</w:t>
+      </w:r>
+      <w:proofErr w:type="spellStart"/>
+      <w:r>
+        <w:rPr>
+          <w:rFonts w:ascii="Calibri" w:eastAsia="Times New Roman" w:hAnsi="Calibri" w:cs="Calibri"/>
+          <w:color w:val="000000"/>
+          <w:lang w:eastAsia="uk-UA"/>
+        </w:rPr>
+        <w:t>cpp</w:t>
+      </w:r>
+      <w:proofErr w:type="spellEnd"/>
+      <w:r>
+        <w:rPr>
+          <w:rFonts w:ascii="Calibri" w:eastAsia="Times New Roman" w:hAnsi="Calibri" w:cs="Calibri"/>
+          <w:color w:val="000000"/>
+          <w:lang w:eastAsia="uk-UA"/>
+        </w:rPr>
+        <w:t>) файли  </w:t>
       </w:r>
     </w:p>
     <w:p>
@@ -3147,8 +3491,18 @@
           <w:color w:val="000000"/>
           <w:lang w:eastAsia="uk-UA"/>
         </w:rPr>
-        <w:t>Інтерфейси бібліотек: створення, документування, версіонування</w:t>
-      </w:r>
+        <w:t xml:space="preserve">Інтерфейси бібліотек: створення, документування, </w:t>
+      </w:r>
+      <w:proofErr w:type="spellStart"/>
+      <w:r>
+        <w:rPr>
+          <w:rFonts w:ascii="Calibri" w:eastAsia="Times New Roman" w:hAnsi="Calibri" w:cs="Calibri"/>
+          <w:color w:val="000000"/>
+          <w:lang w:eastAsia="uk-UA"/>
+        </w:rPr>
+        <w:t>версіонування</w:t>
+      </w:r>
+      <w:proofErr w:type="spellEnd"/>
     </w:p>
     <w:p>
       <w:pPr>
@@ -3656,7 +4010,29 @@
           <w:szCs w:val="24"/>
           <w:lang w:eastAsia="uk-UA"/>
         </w:rPr>
-        <w:t>цію gets(s) і здійснити обробку</w:t>
+        <w:t xml:space="preserve">цію </w:t>
+      </w:r>
+      <w:proofErr w:type="spellStart"/>
+      <w:r>
+        <w:rPr>
+          <w:rFonts w:ascii="Times New Roman" w:eastAsia="Times New Roman" w:hAnsi="Times New Roman" w:cs="Times New Roman"/>
+          <w:color w:val="000000"/>
+          <w:sz w:val="24"/>
+          <w:szCs w:val="24"/>
+          <w:lang w:eastAsia="uk-UA"/>
+        </w:rPr>
+        <w:t>gets</w:t>
+      </w:r>
+      <w:proofErr w:type="spellEnd"/>
+      <w:r>
+        <w:rPr>
+          <w:rFonts w:ascii="Times New Roman" w:eastAsia="Times New Roman" w:hAnsi="Times New Roman" w:cs="Times New Roman"/>
+          <w:color w:val="000000"/>
+          <w:sz w:val="24"/>
+          <w:szCs w:val="24"/>
+          <w:lang w:eastAsia="uk-UA"/>
+        </w:rPr>
+        <w:t>(s) і здійснити обробку</w:t>
       </w:r>
       <w:r>
         <w:rPr>
@@ -3865,7 +4241,29 @@
           <w:szCs w:val="24"/>
           <w:lang w:eastAsia="uk-UA"/>
         </w:rPr>
-        <w:t>Сформувати двійковий файл із елементів, заданої у варіанті структури, роздрукувати його вмістиме, виконати знищення й додавання елементів у відповідності зі своїм варіантом, використовуючи для пошуку елементів що знищуються чи додаються, функцію. Формування, друк, додавання й знищення елементів оформити у вигляді функцій. Передбачити повідомлення про помилки при відкритті файлу й виконанні операцій вводу/виводу.</w:t>
+        <w:t xml:space="preserve">Сформувати двійковий файл із елементів, заданої у варіанті структури, роздрукувати його </w:t>
+      </w:r>
+      <w:proofErr w:type="spellStart"/>
+      <w:r>
+        <w:rPr>
+          <w:rFonts w:ascii="Times New Roman" w:eastAsia="Times New Roman" w:hAnsi="Times New Roman" w:cs="Times New Roman"/>
+          <w:color w:val="000000"/>
+          <w:sz w:val="24"/>
+          <w:szCs w:val="24"/>
+          <w:lang w:eastAsia="uk-UA"/>
+        </w:rPr>
+        <w:t>вмістиме</w:t>
+      </w:r>
+      <w:proofErr w:type="spellEnd"/>
+      <w:r>
+        <w:rPr>
+          <w:rFonts w:ascii="Times New Roman" w:eastAsia="Times New Roman" w:hAnsi="Times New Roman" w:cs="Times New Roman"/>
+          <w:color w:val="000000"/>
+          <w:sz w:val="24"/>
+          <w:szCs w:val="24"/>
+          <w:lang w:eastAsia="uk-UA"/>
+        </w:rPr>
+        <w:t>, виконати знищення й додавання елементів у відповідності зі своїм варіантом, використовуючи для пошуку елементів що знищуються чи додаються, функцію. Формування, друк, додавання й знищення елементів оформити у вигляді функцій. Передбачити повідомлення про помилки при відкритті файлу й виконанні операцій вводу/виводу.</w:t>
       </w:r>
     </w:p>
     <w:p>
@@ -4195,17 +4593,7 @@
           <w:szCs w:val="24"/>
           <w:lang w:eastAsia="uk-UA"/>
         </w:rPr>
-        <w:t xml:space="preserve">Планований час на виконання: </w:t>
-      </w:r>
-      <w:r>
-        <w:rPr>
-          <w:rFonts w:ascii="Times New Roman" w:eastAsia="Times New Roman" w:hAnsi="Times New Roman" w:cs="Times New Roman"/>
-          <w:color w:val="000000"/>
-          <w:sz w:val="24"/>
-          <w:szCs w:val="24"/>
-          <w:lang w:eastAsia="uk-UA"/>
-        </w:rPr>
-        <w:t>4 години</w:t>
+        <w:t>Планований час на виконання: 4 години</w:t>
       </w:r>
     </w:p>
     <w:p>
@@ -4407,6 +4795,7 @@
         </w:rPr>
         <w:t xml:space="preserve">Завдання №4-5. </w:t>
       </w:r>
+      <w:proofErr w:type="spellStart"/>
       <w:r>
         <w:rPr>
           <w:rFonts w:ascii="Times New Roman" w:eastAsia="Times New Roman" w:hAnsi="Times New Roman" w:cs="Times New Roman"/>
@@ -4417,6 +4806,7 @@
         </w:rPr>
         <w:t>Algotester</w:t>
       </w:r>
+      <w:proofErr w:type="spellEnd"/>
       <w:r>
         <w:rPr>
           <w:rFonts w:ascii="Times New Roman" w:eastAsia="Times New Roman" w:hAnsi="Times New Roman" w:cs="Times New Roman"/>
@@ -4499,27 +4889,7 @@
           <w:szCs w:val="24"/>
           <w:lang w:eastAsia="uk-UA"/>
         </w:rPr>
-        <w:t xml:space="preserve">Планований час на виконання: </w:t>
-      </w:r>
-      <w:r>
-        <w:rPr>
-          <w:rFonts w:ascii="Times New Roman" w:eastAsia="Times New Roman" w:hAnsi="Times New Roman" w:cs="Times New Roman"/>
-          <w:color w:val="000000"/>
-          <w:sz w:val="24"/>
-          <w:szCs w:val="24"/>
-          <w:lang w:eastAsia="uk-UA"/>
-        </w:rPr>
-        <w:t>2</w:t>
-      </w:r>
-      <w:r>
-        <w:rPr>
-          <w:rFonts w:ascii="Times New Roman" w:eastAsia="Times New Roman" w:hAnsi="Times New Roman" w:cs="Times New Roman"/>
-          <w:color w:val="000000"/>
-          <w:sz w:val="24"/>
-          <w:szCs w:val="24"/>
-          <w:lang w:eastAsia="uk-UA"/>
-        </w:rPr>
-        <w:t xml:space="preserve"> години</w:t>
+        <w:t>Планований час на виконання: 2 години</w:t>
       </w:r>
     </w:p>
     <w:p>
@@ -4723,6 +5093,7 @@
         </w:rPr>
         <w:t xml:space="preserve">Завдання №6. </w:t>
       </w:r>
+      <w:proofErr w:type="spellStart"/>
       <w:r>
         <w:rPr>
           <w:rFonts w:ascii="Times New Roman" w:eastAsia="Times New Roman" w:hAnsi="Times New Roman" w:cs="Times New Roman"/>
@@ -4733,6 +5104,7 @@
         </w:rPr>
         <w:t>Algotester</w:t>
       </w:r>
+      <w:proofErr w:type="spellEnd"/>
       <w:r>
         <w:rPr>
           <w:rFonts w:ascii="Times New Roman" w:eastAsia="Times New Roman" w:hAnsi="Times New Roman" w:cs="Times New Roman"/>
@@ -4815,27 +5187,7 @@
           <w:szCs w:val="24"/>
           <w:lang w:eastAsia="uk-UA"/>
         </w:rPr>
-        <w:t xml:space="preserve">Планований час на виконання: </w:t>
-      </w:r>
-      <w:r>
-        <w:rPr>
-          <w:rFonts w:ascii="Times New Roman" w:eastAsia="Times New Roman" w:hAnsi="Times New Roman" w:cs="Times New Roman"/>
-          <w:color w:val="000000"/>
-          <w:sz w:val="24"/>
-          <w:szCs w:val="24"/>
-          <w:lang w:eastAsia="uk-UA"/>
-        </w:rPr>
-        <w:t>4</w:t>
-      </w:r>
-      <w:r>
-        <w:rPr>
-          <w:rFonts w:ascii="Times New Roman" w:eastAsia="Times New Roman" w:hAnsi="Times New Roman" w:cs="Times New Roman"/>
-          <w:color w:val="000000"/>
-          <w:sz w:val="24"/>
-          <w:szCs w:val="24"/>
-          <w:lang w:eastAsia="uk-UA"/>
-        </w:rPr>
-        <w:t xml:space="preserve"> години</w:t>
+        <w:t>Планований час на виконання: 4 години</w:t>
       </w:r>
     </w:p>
     <w:p>
@@ -4878,6 +5230,7 @@
       <w:r>
         <w:rPr>
           <w:rFonts w:ascii="Times New Roman" w:eastAsia="Times New Roman" w:hAnsi="Times New Roman" w:cs="Times New Roman"/>
+          <w:noProof/>
           <w:color w:val="000000"/>
           <w:sz w:val="24"/>
           <w:szCs w:val="24"/>
@@ -4983,6 +5336,7 @@
       <w:r>
         <w:rPr>
           <w:rFonts w:ascii="Times New Roman" w:eastAsia="Times New Roman" w:hAnsi="Times New Roman" w:cs="Times New Roman"/>
+          <w:noProof/>
           <w:color w:val="000000"/>
           <w:sz w:val="24"/>
           <w:szCs w:val="24"/>
@@ -5045,18 +5399,9 @@
           <w:szCs w:val="24"/>
           <w:lang w:eastAsia="uk-UA"/>
         </w:rPr>
-        <w:t>Завдання №7</w:t>
-      </w:r>
-      <w:r>
-        <w:rPr>
-          <w:rFonts w:ascii="Times New Roman" w:eastAsia="Times New Roman" w:hAnsi="Times New Roman" w:cs="Times New Roman"/>
-          <w:color w:val="000000"/>
-          <w:sz w:val="24"/>
-          <w:szCs w:val="24"/>
-          <w:lang w:eastAsia="uk-UA"/>
-        </w:rPr>
-        <w:t xml:space="preserve">. </w:t>
-      </w:r>
+        <w:t xml:space="preserve">Завдання №7. </w:t>
+      </w:r>
+      <w:proofErr w:type="spellStart"/>
       <w:r>
         <w:rPr>
           <w:rFonts w:ascii="Times New Roman" w:eastAsia="Times New Roman" w:hAnsi="Times New Roman" w:cs="Times New Roman"/>
@@ -5067,6 +5412,7 @@
         </w:rPr>
         <w:t>Self Practice</w:t>
       </w:r>
+      <w:proofErr w:type="spellEnd"/>
     </w:p>
     <w:p>
       <w:pPr>
@@ -5092,17 +5438,7 @@
           <w:szCs w:val="24"/>
           <w:lang w:eastAsia="uk-UA"/>
         </w:rPr>
-        <w:t xml:space="preserve">Планований час на виконання: </w:t>
-      </w:r>
-      <w:r>
-        <w:rPr>
-          <w:rFonts w:ascii="Times New Roman" w:eastAsia="Times New Roman" w:hAnsi="Times New Roman" w:cs="Times New Roman"/>
-          <w:color w:val="000000"/>
-          <w:sz w:val="24"/>
-          <w:szCs w:val="24"/>
-          <w:lang w:eastAsia="uk-UA"/>
-        </w:rPr>
-        <w:t>1 година</w:t>
+        <w:t>Планований час на виконання: 1 година</w:t>
       </w:r>
     </w:p>
     <w:p>
@@ -5145,6 +5481,7 @@
       <w:r>
         <w:rPr>
           <w:rFonts w:ascii="Times New Roman" w:eastAsia="Times New Roman" w:hAnsi="Times New Roman" w:cs="Times New Roman"/>
+          <w:noProof/>
           <w:color w:val="000000"/>
           <w:sz w:val="24"/>
           <w:szCs w:val="24"/>
@@ -5423,12 +5760,51 @@
           <w:color w:val="000000"/>
           <w:lang w:eastAsia="uk-UA"/>
         </w:rPr>
-        <w:t>Завдання №__ Деталі по програмі + Вставка з кодом з підписами до вставки. Посилання на файл програми у пул-запиті GitHub</w:t>
-      </w:r>
-    </w:p>
-    <w:p>
-      <w:pPr>
-        <w:spacing w:after="0" w:line="240" w:lineRule="auto"/>
+        <w:t xml:space="preserve">Завдання №__ Деталі по програмі + Вставка з кодом з підписами до вставки. Посилання на файл програми у пул-запиті </w:t>
+      </w:r>
+      <w:proofErr w:type="spellStart"/>
+      <w:r>
+        <w:rPr>
+          <w:rFonts w:ascii="Times New Roman" w:eastAsia="Times New Roman" w:hAnsi="Times New Roman" w:cs="Times New Roman"/>
+          <w:color w:val="000000"/>
+          <w:lang w:eastAsia="uk-UA"/>
+        </w:rPr>
+        <w:t>GitHub</w:t>
+      </w:r>
+      <w:proofErr w:type="spellEnd"/>
+    </w:p>
+    <w:p>
+      <w:pPr>
+        <w:spacing w:after="0" w:line="240" w:lineRule="auto"/>
+        <w:rPr>
+          <w:rFonts w:ascii="Times New Roman" w:eastAsia="Times New Roman" w:hAnsi="Times New Roman" w:cs="Times New Roman"/>
+          <w:color w:val="000000"/>
+          <w:sz w:val="24"/>
+          <w:szCs w:val="24"/>
+          <w:lang w:val="ru-RU" w:eastAsia="uk-UA"/>
+        </w:rPr>
+      </w:pPr>
+      <w:r>
+        <w:rPr>
+          <w:rFonts w:ascii="Times New Roman" w:eastAsia="Times New Roman" w:hAnsi="Times New Roman" w:cs="Times New Roman"/>
+          <w:color w:val="000000"/>
+          <w:sz w:val="24"/>
+          <w:szCs w:val="24"/>
+          <w:lang w:eastAsia="uk-UA"/>
+        </w:rPr>
+        <w:t>Завдання №1</w:t>
+      </w:r>
+      <w:r>
+        <w:rPr>
+          <w:rFonts w:ascii="Times New Roman" w:eastAsia="Times New Roman" w:hAnsi="Times New Roman" w:cs="Times New Roman"/>
+          <w:color w:val="000000"/>
+          <w:sz w:val="24"/>
+          <w:szCs w:val="24"/>
+          <w:lang w:val="ru-RU" w:eastAsia="uk-UA"/>
+        </w:rPr>
+        <w:t xml:space="preserve">. </w:t>
+      </w:r>
+      <w:r>
         <w:rPr>
           <w:rFonts w:ascii="Times New Roman" w:eastAsia="Times New Roman" w:hAnsi="Times New Roman" w:cs="Times New Roman"/>
           <w:color w:val="000000"/>
@@ -5436,16 +5812,17 @@
           <w:szCs w:val="24"/>
           <w:lang w:val="en-US" w:eastAsia="uk-UA"/>
         </w:rPr>
-      </w:pPr>
-      <w:r>
-        <w:rPr>
-          <w:rFonts w:ascii="Times New Roman" w:eastAsia="Times New Roman" w:hAnsi="Times New Roman" w:cs="Times New Roman"/>
-          <w:color w:val="000000"/>
-          <w:sz w:val="24"/>
-          <w:szCs w:val="24"/>
-          <w:lang w:eastAsia="uk-UA"/>
-        </w:rPr>
-        <w:t>Завдання №1</w:t>
+        <w:t>VNS</w:t>
+      </w:r>
+      <w:r>
+        <w:rPr>
+          <w:rFonts w:ascii="Times New Roman" w:eastAsia="Times New Roman" w:hAnsi="Times New Roman" w:cs="Times New Roman"/>
+          <w:color w:val="000000"/>
+          <w:sz w:val="24"/>
+          <w:szCs w:val="24"/>
+          <w:lang w:val="ru-RU" w:eastAsia="uk-UA"/>
+        </w:rPr>
+        <w:t xml:space="preserve"> </w:t>
       </w:r>
       <w:r>
         <w:rPr>
@@ -5455,7 +5832,37 @@
           <w:szCs w:val="24"/>
           <w:lang w:val="en-US" w:eastAsia="uk-UA"/>
         </w:rPr>
-        <w:t>. VNS Lab 6 - Task 1</w:t>
+        <w:t>Lab</w:t>
+      </w:r>
+      <w:r>
+        <w:rPr>
+          <w:rFonts w:ascii="Times New Roman" w:eastAsia="Times New Roman" w:hAnsi="Times New Roman" w:cs="Times New Roman"/>
+          <w:color w:val="000000"/>
+          <w:sz w:val="24"/>
+          <w:szCs w:val="24"/>
+          <w:lang w:val="ru-RU" w:eastAsia="uk-UA"/>
+        </w:rPr>
+        <w:t xml:space="preserve"> 6 - </w:t>
+      </w:r>
+      <w:r>
+        <w:rPr>
+          <w:rFonts w:ascii="Times New Roman" w:eastAsia="Times New Roman" w:hAnsi="Times New Roman" w:cs="Times New Roman"/>
+          <w:color w:val="000000"/>
+          <w:sz w:val="24"/>
+          <w:szCs w:val="24"/>
+          <w:lang w:val="en-US" w:eastAsia="uk-UA"/>
+        </w:rPr>
+        <w:t>Task</w:t>
+      </w:r>
+      <w:r>
+        <w:rPr>
+          <w:rFonts w:ascii="Times New Roman" w:eastAsia="Times New Roman" w:hAnsi="Times New Roman" w:cs="Times New Roman"/>
+          <w:color w:val="000000"/>
+          <w:sz w:val="24"/>
+          <w:szCs w:val="24"/>
+          <w:lang w:val="ru-RU" w:eastAsia="uk-UA"/>
+        </w:rPr>
+        <w:t xml:space="preserve"> 1</w:t>
       </w:r>
     </w:p>
     <w:p>
@@ -5509,6 +5916,7 @@
       </w:pPr>
       <w:r>
         <w:rPr>
+          <w:noProof/>
           <w:lang w:eastAsia="uk-UA"/>
         </w:rPr>
         <w:drawing>
@@ -5675,6 +6083,7 @@
       </w:pPr>
       <w:r>
         <w:rPr>
+          <w:noProof/>
           <w:lang w:eastAsia="uk-UA"/>
         </w:rPr>
         <w:drawing>
@@ -5728,6 +6137,7 @@
       </w:pPr>
       <w:r>
         <w:rPr>
+          <w:noProof/>
           <w:lang w:eastAsia="uk-UA"/>
         </w:rPr>
         <w:drawing>
@@ -5781,6 +6191,7 @@
       </w:pPr>
       <w:r>
         <w:rPr>
+          <w:noProof/>
           <w:lang w:eastAsia="uk-UA"/>
         </w:rPr>
         <w:lastRenderedPageBreak/>
@@ -5835,6 +6246,7 @@
       </w:pPr>
       <w:r>
         <w:rPr>
+          <w:noProof/>
           <w:lang w:eastAsia="uk-UA"/>
         </w:rPr>
         <w:drawing>
@@ -5888,6 +6300,7 @@
       </w:pPr>
       <w:r>
         <w:rPr>
+          <w:noProof/>
           <w:lang w:eastAsia="uk-UA"/>
         </w:rPr>
         <w:lastRenderedPageBreak/>
@@ -6047,6 +6460,7 @@
       <w:r>
         <w:rPr>
           <w:rFonts w:ascii="Times New Roman" w:eastAsia="Times New Roman" w:hAnsi="Times New Roman" w:cs="Times New Roman"/>
+          <w:noProof/>
           <w:color w:val="000000"/>
           <w:sz w:val="24"/>
           <w:szCs w:val="24"/>
@@ -6104,6 +6518,7 @@
       <w:r>
         <w:rPr>
           <w:rFonts w:ascii="Times New Roman" w:eastAsia="Times New Roman" w:hAnsi="Times New Roman" w:cs="Times New Roman"/>
+          <w:noProof/>
           <w:color w:val="000000"/>
           <w:sz w:val="24"/>
           <w:szCs w:val="24"/>
@@ -6180,6 +6595,7 @@
         </w:rPr>
         <w:t xml:space="preserve">Завдання №4-5. </w:t>
       </w:r>
+      <w:proofErr w:type="spellStart"/>
       <w:r>
         <w:rPr>
           <w:rFonts w:ascii="Times New Roman" w:eastAsia="Times New Roman" w:hAnsi="Times New Roman" w:cs="Times New Roman"/>
@@ -6190,6 +6606,7 @@
         </w:rPr>
         <w:t>Algotester</w:t>
       </w:r>
+      <w:proofErr w:type="spellEnd"/>
       <w:r>
         <w:rPr>
           <w:rFonts w:ascii="Times New Roman" w:eastAsia="Times New Roman" w:hAnsi="Times New Roman" w:cs="Times New Roman"/>
@@ -6226,6 +6643,7 @@
       <w:r>
         <w:rPr>
           <w:rFonts w:ascii="Times New Roman" w:eastAsia="Times New Roman" w:hAnsi="Times New Roman" w:cs="Times New Roman"/>
+          <w:noProof/>
           <w:color w:val="000000"/>
           <w:sz w:val="24"/>
           <w:szCs w:val="24"/>
@@ -6296,6 +6714,7 @@
       <w:r>
         <w:rPr>
           <w:rFonts w:ascii="Times New Roman" w:eastAsia="Times New Roman" w:hAnsi="Times New Roman" w:cs="Times New Roman"/>
+          <w:noProof/>
           <w:color w:val="000000"/>
           <w:sz w:val="24"/>
           <w:szCs w:val="24"/>
@@ -6354,6 +6773,7 @@
       <w:r>
         <w:rPr>
           <w:rFonts w:ascii="Times New Roman" w:eastAsia="Times New Roman" w:hAnsi="Times New Roman" w:cs="Times New Roman"/>
+          <w:noProof/>
           <w:color w:val="000000"/>
           <w:sz w:val="24"/>
           <w:szCs w:val="24"/>
@@ -6412,6 +6832,7 @@
       <w:r>
         <w:rPr>
           <w:rFonts w:ascii="Times New Roman" w:eastAsia="Times New Roman" w:hAnsi="Times New Roman" w:cs="Times New Roman"/>
+          <w:noProof/>
           <w:color w:val="000000"/>
           <w:sz w:val="24"/>
           <w:szCs w:val="24"/>
@@ -6489,6 +6910,7 @@
         </w:rPr>
         <w:t xml:space="preserve">Завдання №6. </w:t>
       </w:r>
+      <w:proofErr w:type="spellStart"/>
       <w:r>
         <w:rPr>
           <w:rFonts w:ascii="Times New Roman" w:eastAsia="Times New Roman" w:hAnsi="Times New Roman" w:cs="Times New Roman"/>
@@ -6499,6 +6921,7 @@
         </w:rPr>
         <w:t>Algotester</w:t>
       </w:r>
+      <w:proofErr w:type="spellEnd"/>
       <w:r>
         <w:rPr>
           <w:rFonts w:ascii="Times New Roman" w:eastAsia="Times New Roman" w:hAnsi="Times New Roman" w:cs="Times New Roman"/>
@@ -6572,6 +6995,7 @@
       <w:r>
         <w:rPr>
           <w:rFonts w:ascii="Times New Roman" w:eastAsia="Times New Roman" w:hAnsi="Times New Roman" w:cs="Times New Roman"/>
+          <w:noProof/>
           <w:color w:val="000000"/>
           <w:sz w:val="24"/>
           <w:szCs w:val="24"/>
@@ -6649,6 +7073,7 @@
         </w:rPr>
         <w:t xml:space="preserve">Завдання №7. </w:t>
       </w:r>
+      <w:proofErr w:type="spellStart"/>
       <w:r>
         <w:rPr>
           <w:rFonts w:ascii="Times New Roman" w:eastAsia="Times New Roman" w:hAnsi="Times New Roman" w:cs="Times New Roman"/>
@@ -6659,6 +7084,7 @@
         </w:rPr>
         <w:t>Self Practice</w:t>
       </w:r>
+      <w:proofErr w:type="spellEnd"/>
     </w:p>
     <w:p>
       <w:pPr>
@@ -6673,6 +7099,7 @@
       <w:r>
         <w:rPr>
           <w:rFonts w:ascii="Times New Roman" w:eastAsia="Times New Roman" w:hAnsi="Times New Roman" w:cs="Times New Roman"/>
+          <w:noProof/>
           <w:color w:val="000000"/>
           <w:sz w:val="24"/>
           <w:szCs w:val="24"/>
@@ -6915,6 +7342,7 @@
       <w:r>
         <w:rPr>
           <w:rFonts w:ascii="Times New Roman" w:eastAsia="Times New Roman" w:hAnsi="Times New Roman" w:cs="Times New Roman"/>
+          <w:noProof/>
           <w:color w:val="000000"/>
           <w:sz w:val="24"/>
           <w:szCs w:val="24"/>
@@ -7105,6 +7533,7 @@
       <w:r>
         <w:rPr>
           <w:rFonts w:ascii="Times New Roman" w:eastAsia="Times New Roman" w:hAnsi="Times New Roman" w:cs="Times New Roman"/>
+          <w:noProof/>
           <w:color w:val="000000"/>
           <w:sz w:val="24"/>
           <w:szCs w:val="24"/>
@@ -7161,6 +7590,7 @@
       <w:r>
         <w:rPr>
           <w:rFonts w:ascii="Times New Roman" w:eastAsia="Times New Roman" w:hAnsi="Times New Roman" w:cs="Times New Roman"/>
+          <w:noProof/>
           <w:color w:val="000000"/>
           <w:sz w:val="24"/>
           <w:szCs w:val="24"/>
@@ -7211,7 +7641,7 @@
           <w:color w:val="000000"/>
           <w:sz w:val="24"/>
           <w:szCs w:val="24"/>
-          <w:lang w:val="en-US" w:eastAsia="uk-UA"/>
+          <w:lang w:val="ru-RU" w:eastAsia="uk-UA"/>
         </w:rPr>
       </w:pPr>
       <w:r>
@@ -7233,7 +7663,37 @@
           <w:szCs w:val="24"/>
           <w:lang w:val="en-US" w:eastAsia="uk-UA"/>
         </w:rPr>
-        <w:t xml:space="preserve">VNS Lab </w:t>
+        <w:t>VNS</w:t>
+      </w:r>
+      <w:r>
+        <w:rPr>
+          <w:rFonts w:ascii="Times New Roman" w:eastAsia="Times New Roman" w:hAnsi="Times New Roman" w:cs="Times New Roman"/>
+          <w:color w:val="000000"/>
+          <w:sz w:val="24"/>
+          <w:szCs w:val="24"/>
+          <w:lang w:val="ru-RU" w:eastAsia="uk-UA"/>
+        </w:rPr>
+        <w:t xml:space="preserve"> </w:t>
+      </w:r>
+      <w:r>
+        <w:rPr>
+          <w:rFonts w:ascii="Times New Roman" w:eastAsia="Times New Roman" w:hAnsi="Times New Roman" w:cs="Times New Roman"/>
+          <w:color w:val="000000"/>
+          <w:sz w:val="24"/>
+          <w:szCs w:val="24"/>
+          <w:lang w:val="en-US" w:eastAsia="uk-UA"/>
+        </w:rPr>
+        <w:t>Lab</w:t>
+      </w:r>
+      <w:r>
+        <w:rPr>
+          <w:rFonts w:ascii="Times New Roman" w:eastAsia="Times New Roman" w:hAnsi="Times New Roman" w:cs="Times New Roman"/>
+          <w:color w:val="000000"/>
+          <w:sz w:val="24"/>
+          <w:szCs w:val="24"/>
+          <w:lang w:val="ru-RU" w:eastAsia="uk-UA"/>
+        </w:rPr>
+        <w:t xml:space="preserve"> </w:t>
       </w:r>
       <w:r>
         <w:rPr>
@@ -7251,9 +7711,29 @@
           <w:color w:val="000000"/>
           <w:sz w:val="24"/>
           <w:szCs w:val="24"/>
+          <w:lang w:val="ru-RU" w:eastAsia="uk-UA"/>
+        </w:rPr>
+        <w:t xml:space="preserve"> - </w:t>
+      </w:r>
+      <w:r>
+        <w:rPr>
+          <w:rFonts w:ascii="Times New Roman" w:eastAsia="Times New Roman" w:hAnsi="Times New Roman" w:cs="Times New Roman"/>
+          <w:color w:val="000000"/>
+          <w:sz w:val="24"/>
+          <w:szCs w:val="24"/>
           <w:lang w:val="en-US" w:eastAsia="uk-UA"/>
         </w:rPr>
-        <w:t xml:space="preserve"> - Task 1</w:t>
+        <w:t>Task</w:t>
+      </w:r>
+      <w:r>
+        <w:rPr>
+          <w:rFonts w:ascii="Times New Roman" w:eastAsia="Times New Roman" w:hAnsi="Times New Roman" w:cs="Times New Roman"/>
+          <w:color w:val="000000"/>
+          <w:sz w:val="24"/>
+          <w:szCs w:val="24"/>
+          <w:lang w:val="ru-RU" w:eastAsia="uk-UA"/>
+        </w:rPr>
+        <w:t xml:space="preserve"> 1</w:t>
       </w:r>
     </w:p>
     <w:p>
@@ -7285,44 +7765,25 @@
           <w:szCs w:val="24"/>
           <w:lang w:eastAsia="uk-UA"/>
         </w:rPr>
-        <w:t xml:space="preserve"> 4</w:t>
-      </w:r>
-      <w:r>
-        <w:rPr>
-          <w:rFonts w:ascii="Times New Roman" w:eastAsia="Times New Roman" w:hAnsi="Times New Roman" w:cs="Times New Roman"/>
-          <w:color w:val="000000"/>
-          <w:sz w:val="24"/>
-          <w:szCs w:val="24"/>
-          <w:lang w:eastAsia="uk-UA"/>
-        </w:rPr>
-        <w:t xml:space="preserve"> годин</w:t>
-      </w:r>
-      <w:r>
-        <w:rPr>
-          <w:rFonts w:ascii="Times New Roman" w:eastAsia="Times New Roman" w:hAnsi="Times New Roman" w:cs="Times New Roman"/>
-          <w:color w:val="000000"/>
-          <w:sz w:val="24"/>
-          <w:szCs w:val="24"/>
-          <w:lang w:eastAsia="uk-UA"/>
-        </w:rPr>
-        <w:t>и</w:t>
-      </w:r>
-    </w:p>
-    <w:p>
-      <w:pPr>
-        <w:spacing w:after="0" w:line="240" w:lineRule="auto"/>
-        <w:textAlignment w:val="baseline"/>
-        <w:rPr>
-          <w:rFonts w:ascii="Times New Roman" w:eastAsia="Times New Roman" w:hAnsi="Times New Roman" w:cs="Times New Roman"/>
-          <w:color w:val="000000"/>
-          <w:sz w:val="24"/>
-          <w:szCs w:val="24"/>
-          <w:lang w:eastAsia="uk-UA"/>
-        </w:rPr>
-      </w:pPr>
-      <w:r>
-        <w:rPr>
-          <w:rFonts w:ascii="Times New Roman" w:eastAsia="Times New Roman" w:hAnsi="Times New Roman" w:cs="Times New Roman"/>
+        <w:t xml:space="preserve"> 4 години</w:t>
+      </w:r>
+    </w:p>
+    <w:p>
+      <w:pPr>
+        <w:spacing w:after="0" w:line="240" w:lineRule="auto"/>
+        <w:textAlignment w:val="baseline"/>
+        <w:rPr>
+          <w:rFonts w:ascii="Times New Roman" w:eastAsia="Times New Roman" w:hAnsi="Times New Roman" w:cs="Times New Roman"/>
+          <w:color w:val="000000"/>
+          <w:sz w:val="24"/>
+          <w:szCs w:val="24"/>
+          <w:lang w:eastAsia="uk-UA"/>
+        </w:rPr>
+      </w:pPr>
+      <w:r>
+        <w:rPr>
+          <w:rFonts w:ascii="Times New Roman" w:eastAsia="Times New Roman" w:hAnsi="Times New Roman" w:cs="Times New Roman"/>
+          <w:noProof/>
           <w:color w:val="000000"/>
           <w:sz w:val="24"/>
           <w:szCs w:val="24"/>
@@ -7380,6 +7841,7 @@
       <w:r>
         <w:rPr>
           <w:rFonts w:ascii="Times New Roman" w:eastAsia="Times New Roman" w:hAnsi="Times New Roman" w:cs="Times New Roman"/>
+          <w:noProof/>
           <w:color w:val="000000"/>
           <w:sz w:val="24"/>
           <w:szCs w:val="24"/>
@@ -7468,6 +7930,7 @@
         </w:rPr>
         <w:t xml:space="preserve">Завдання №4-5. </w:t>
       </w:r>
+      <w:proofErr w:type="spellStart"/>
       <w:r>
         <w:rPr>
           <w:rFonts w:ascii="Times New Roman" w:eastAsia="Times New Roman" w:hAnsi="Times New Roman" w:cs="Times New Roman"/>
@@ -7478,6 +7941,7 @@
         </w:rPr>
         <w:t>Algotester</w:t>
       </w:r>
+      <w:proofErr w:type="spellEnd"/>
       <w:r>
         <w:rPr>
           <w:rFonts w:ascii="Times New Roman" w:eastAsia="Times New Roman" w:hAnsi="Times New Roman" w:cs="Times New Roman"/>
@@ -7528,17 +7992,7 @@
           <w:szCs w:val="24"/>
           <w:lang w:eastAsia="uk-UA"/>
         </w:rPr>
-        <w:t xml:space="preserve"> 2</w:t>
-      </w:r>
-      <w:r>
-        <w:rPr>
-          <w:rFonts w:ascii="Times New Roman" w:eastAsia="Times New Roman" w:hAnsi="Times New Roman" w:cs="Times New Roman"/>
-          <w:color w:val="000000"/>
-          <w:sz w:val="24"/>
-          <w:szCs w:val="24"/>
-          <w:lang w:eastAsia="uk-UA"/>
-        </w:rPr>
-        <w:t xml:space="preserve"> години</w:t>
+        <w:t xml:space="preserve"> 2 години</w:t>
       </w:r>
     </w:p>
     <w:p>
@@ -7560,6 +8014,7 @@
       </w:pPr>
       <w:r>
         <w:rPr>
+          <w:noProof/>
           <w:lang w:eastAsia="uk-UA"/>
         </w:rPr>
         <w:drawing>
@@ -7632,6 +8087,7 @@
       </w:pPr>
       <w:r>
         <w:rPr>
+          <w:noProof/>
           <w:lang w:eastAsia="uk-UA"/>
         </w:rPr>
         <w:drawing>
@@ -7728,6 +8184,7 @@
         <w:lastRenderedPageBreak/>
         <w:t xml:space="preserve">Завдання №6. </w:t>
       </w:r>
+      <w:proofErr w:type="spellStart"/>
       <w:r>
         <w:rPr>
           <w:rFonts w:ascii="Times New Roman" w:eastAsia="Times New Roman" w:hAnsi="Times New Roman" w:cs="Times New Roman"/>
@@ -7738,6 +8195,7 @@
         </w:rPr>
         <w:t>Algotester</w:t>
       </w:r>
+      <w:proofErr w:type="spellEnd"/>
       <w:r>
         <w:rPr>
           <w:rFonts w:ascii="Times New Roman" w:eastAsia="Times New Roman" w:hAnsi="Times New Roman" w:cs="Times New Roman"/>
@@ -7788,47 +8246,38 @@
           <w:szCs w:val="24"/>
           <w:lang w:eastAsia="uk-UA"/>
         </w:rPr>
-        <w:t xml:space="preserve"> </w:t>
-      </w:r>
-      <w:r>
-        <w:rPr>
-          <w:rFonts w:ascii="Times New Roman" w:eastAsia="Times New Roman" w:hAnsi="Times New Roman" w:cs="Times New Roman"/>
-          <w:color w:val="000000"/>
-          <w:sz w:val="24"/>
-          <w:szCs w:val="24"/>
-          <w:lang w:eastAsia="uk-UA"/>
-        </w:rPr>
-        <w:t>6 годин</w:t>
-      </w:r>
-    </w:p>
-    <w:p>
-      <w:pPr>
-        <w:spacing w:after="0" w:line="240" w:lineRule="auto"/>
-        <w:textAlignment w:val="baseline"/>
-        <w:rPr>
-          <w:rFonts w:ascii="Times New Roman" w:eastAsia="Times New Roman" w:hAnsi="Times New Roman" w:cs="Times New Roman"/>
-          <w:color w:val="000000"/>
-          <w:sz w:val="24"/>
-          <w:szCs w:val="24"/>
-          <w:lang w:eastAsia="uk-UA"/>
-        </w:rPr>
-      </w:pPr>
-    </w:p>
-    <w:p>
-      <w:pPr>
-        <w:spacing w:after="0" w:line="240" w:lineRule="auto"/>
-        <w:textAlignment w:val="baseline"/>
-        <w:rPr>
-          <w:rFonts w:ascii="Times New Roman" w:eastAsia="Times New Roman" w:hAnsi="Times New Roman" w:cs="Times New Roman"/>
-          <w:color w:val="000000"/>
-          <w:sz w:val="24"/>
-          <w:szCs w:val="24"/>
-          <w:lang w:eastAsia="uk-UA"/>
-        </w:rPr>
-      </w:pPr>
-      <w:r>
-        <w:rPr>
-          <w:rFonts w:ascii="Times New Roman" w:eastAsia="Times New Roman" w:hAnsi="Times New Roman" w:cs="Times New Roman"/>
+        <w:t xml:space="preserve"> 6 годин</w:t>
+      </w:r>
+    </w:p>
+    <w:p>
+      <w:pPr>
+        <w:spacing w:after="0" w:line="240" w:lineRule="auto"/>
+        <w:textAlignment w:val="baseline"/>
+        <w:rPr>
+          <w:rFonts w:ascii="Times New Roman" w:eastAsia="Times New Roman" w:hAnsi="Times New Roman" w:cs="Times New Roman"/>
+          <w:color w:val="000000"/>
+          <w:sz w:val="24"/>
+          <w:szCs w:val="24"/>
+          <w:lang w:eastAsia="uk-UA"/>
+        </w:rPr>
+      </w:pPr>
+    </w:p>
+    <w:p>
+      <w:pPr>
+        <w:spacing w:after="0" w:line="240" w:lineRule="auto"/>
+        <w:textAlignment w:val="baseline"/>
+        <w:rPr>
+          <w:rFonts w:ascii="Times New Roman" w:eastAsia="Times New Roman" w:hAnsi="Times New Roman" w:cs="Times New Roman"/>
+          <w:color w:val="000000"/>
+          <w:sz w:val="24"/>
+          <w:szCs w:val="24"/>
+          <w:lang w:eastAsia="uk-UA"/>
+        </w:rPr>
+      </w:pPr>
+      <w:r>
+        <w:rPr>
+          <w:rFonts w:ascii="Times New Roman" w:eastAsia="Times New Roman" w:hAnsi="Times New Roman" w:cs="Times New Roman"/>
+          <w:noProof/>
           <w:color w:val="000000"/>
           <w:sz w:val="24"/>
           <w:szCs w:val="24"/>
@@ -7906,6 +8355,7 @@
         </w:rPr>
         <w:t xml:space="preserve">Завдання №7. </w:t>
       </w:r>
+      <w:proofErr w:type="spellStart"/>
       <w:r>
         <w:rPr>
           <w:rFonts w:ascii="Times New Roman" w:eastAsia="Times New Roman" w:hAnsi="Times New Roman" w:cs="Times New Roman"/>
@@ -7936,6 +8386,7 @@
         </w:rPr>
         <w:t>Practice</w:t>
       </w:r>
+      <w:proofErr w:type="spellEnd"/>
     </w:p>
     <w:p>
       <w:pPr>
@@ -7983,6 +8434,7 @@
       <w:r>
         <w:rPr>
           <w:rFonts w:ascii="Times New Roman" w:eastAsia="Times New Roman" w:hAnsi="Times New Roman" w:cs="Times New Roman"/>
+          <w:noProof/>
           <w:color w:val="000000"/>
           <w:sz w:val="24"/>
           <w:szCs w:val="24"/>
@@ -8089,28 +8541,67 @@
           <w:lang w:eastAsia="uk-UA"/>
         </w:rPr>
       </w:pPr>
+      <w:proofErr w:type="spellStart"/>
       <w:r>
         <w:rPr>
           <w:rFonts w:ascii="Calibri" w:eastAsia="Times New Roman" w:hAnsi="Calibri" w:cs="Calibri"/>
           <w:color w:val="000000"/>
           <w:lang w:eastAsia="uk-UA"/>
         </w:rPr>
-        <w:t>Скрін з 1-ї зустрічі по обговоренню задач Епіку та Скрін прогресу по Трелло</w:t>
-      </w:r>
-    </w:p>
-    <w:p>
-      <w:pPr>
-        <w:spacing w:after="0" w:line="240" w:lineRule="auto"/>
-        <w:textAlignment w:val="baseline"/>
+        <w:t>Скрін</w:t>
+      </w:r>
+      <w:proofErr w:type="spellEnd"/>
+      <w:r>
         <w:rPr>
           <w:rFonts w:ascii="Calibri" w:eastAsia="Times New Roman" w:hAnsi="Calibri" w:cs="Calibri"/>
           <w:color w:val="000000"/>
           <w:lang w:eastAsia="uk-UA"/>
         </w:rPr>
-      </w:pPr>
+        <w:t xml:space="preserve"> з 1-ї зустрічі по обговоренню задач Епіку та </w:t>
+      </w:r>
+      <w:proofErr w:type="spellStart"/>
       <w:r>
         <w:rPr>
           <w:rFonts w:ascii="Calibri" w:eastAsia="Times New Roman" w:hAnsi="Calibri" w:cs="Calibri"/>
+          <w:color w:val="000000"/>
+          <w:lang w:eastAsia="uk-UA"/>
+        </w:rPr>
+        <w:t>Скрін</w:t>
+      </w:r>
+      <w:proofErr w:type="spellEnd"/>
+      <w:r>
+        <w:rPr>
+          <w:rFonts w:ascii="Calibri" w:eastAsia="Times New Roman" w:hAnsi="Calibri" w:cs="Calibri"/>
+          <w:color w:val="000000"/>
+          <w:lang w:eastAsia="uk-UA"/>
+        </w:rPr>
+        <w:t xml:space="preserve"> прогресу по </w:t>
+      </w:r>
+      <w:proofErr w:type="spellStart"/>
+      <w:r>
+        <w:rPr>
+          <w:rFonts w:ascii="Calibri" w:eastAsia="Times New Roman" w:hAnsi="Calibri" w:cs="Calibri"/>
+          <w:color w:val="000000"/>
+          <w:lang w:eastAsia="uk-UA"/>
+        </w:rPr>
+        <w:t>Трелло</w:t>
+      </w:r>
+      <w:proofErr w:type="spellEnd"/>
+    </w:p>
+    <w:p>
+      <w:pPr>
+        <w:spacing w:after="0" w:line="240" w:lineRule="auto"/>
+        <w:textAlignment w:val="baseline"/>
+        <w:rPr>
+          <w:rFonts w:ascii="Calibri" w:eastAsia="Times New Roman" w:hAnsi="Calibri" w:cs="Calibri"/>
+          <w:color w:val="000000"/>
+          <w:lang w:eastAsia="uk-UA"/>
+        </w:rPr>
+      </w:pPr>
+      <w:r>
+        <w:rPr>
+          <w:rFonts w:ascii="Calibri" w:eastAsia="Times New Roman" w:hAnsi="Calibri" w:cs="Calibri"/>
+          <w:noProof/>
           <w:color w:val="000000"/>
           <w:lang w:eastAsia="uk-UA"/>
         </w:rPr>
@@ -8232,14 +8723,52 @@
           <w:lang w:eastAsia="uk-UA"/>
         </w:rPr>
       </w:pPr>
+      <w:proofErr w:type="spellStart"/>
       <w:r>
         <w:rPr>
           <w:rFonts w:ascii="Calibri" w:eastAsia="Times New Roman" w:hAnsi="Calibri" w:cs="Calibri"/>
           <w:color w:val="000000"/>
           <w:lang w:eastAsia="uk-UA"/>
         </w:rPr>
-        <w:t>Скрін з 2-ї зустрічі по обговоренню задач Епіку та Скрін прогресу по Трелло</w:t>
-      </w:r>
+        <w:t>Скрін</w:t>
+      </w:r>
+      <w:proofErr w:type="spellEnd"/>
+      <w:r>
+        <w:rPr>
+          <w:rFonts w:ascii="Calibri" w:eastAsia="Times New Roman" w:hAnsi="Calibri" w:cs="Calibri"/>
+          <w:color w:val="000000"/>
+          <w:lang w:eastAsia="uk-UA"/>
+        </w:rPr>
+        <w:t xml:space="preserve"> з 2-ї зустрічі по обговоренню задач Епіку та </w:t>
+      </w:r>
+      <w:proofErr w:type="spellStart"/>
+      <w:r>
+        <w:rPr>
+          <w:rFonts w:ascii="Calibri" w:eastAsia="Times New Roman" w:hAnsi="Calibri" w:cs="Calibri"/>
+          <w:color w:val="000000"/>
+          <w:lang w:eastAsia="uk-UA"/>
+        </w:rPr>
+        <w:t>Скрін</w:t>
+      </w:r>
+      <w:proofErr w:type="spellEnd"/>
+      <w:r>
+        <w:rPr>
+          <w:rFonts w:ascii="Calibri" w:eastAsia="Times New Roman" w:hAnsi="Calibri" w:cs="Calibri"/>
+          <w:color w:val="000000"/>
+          <w:lang w:eastAsia="uk-UA"/>
+        </w:rPr>
+        <w:t xml:space="preserve"> прогресу по </w:t>
+      </w:r>
+      <w:proofErr w:type="spellStart"/>
+      <w:r>
+        <w:rPr>
+          <w:rFonts w:ascii="Calibri" w:eastAsia="Times New Roman" w:hAnsi="Calibri" w:cs="Calibri"/>
+          <w:color w:val="000000"/>
+          <w:lang w:eastAsia="uk-UA"/>
+        </w:rPr>
+        <w:t>Трелло</w:t>
+      </w:r>
+      <w:proofErr w:type="spellEnd"/>
     </w:p>
     <w:p>
       <w:pPr>
@@ -8254,6 +8783,7 @@
       <w:r>
         <w:rPr>
           <w:rFonts w:ascii="Calibri" w:eastAsia="Times New Roman" w:hAnsi="Calibri" w:cs="Calibri"/>
+          <w:noProof/>
           <w:color w:val="000000"/>
           <w:lang w:eastAsia="uk-UA"/>
         </w:rPr>
@@ -8293,14 +8823,97 @@
           </wp:inline>
         </w:drawing>
       </w:r>
+      <w:proofErr w:type="spellStart"/>
       <w:r>
         <w:rPr>
           <w:rFonts w:ascii="Calibri" w:eastAsia="Times New Roman" w:hAnsi="Calibri" w:cs="Calibri"/>
           <w:color w:val="000000"/>
           <w:lang w:eastAsia="uk-UA"/>
         </w:rPr>
-        <w:t>Скрін з 2-му коментарями від учасників команди на пул реквесті з Ревю Роботи</w:t>
-      </w:r>
+        <w:t>Скрін</w:t>
+      </w:r>
+      <w:proofErr w:type="spellEnd"/>
+      <w:r>
+        <w:rPr>
+          <w:rFonts w:ascii="Calibri" w:eastAsia="Times New Roman" w:hAnsi="Calibri" w:cs="Calibri"/>
+          <w:color w:val="000000"/>
+          <w:lang w:eastAsia="uk-UA"/>
+        </w:rPr>
+        <w:t xml:space="preserve"> з 2-му коментарями від учасників команди на пул </w:t>
+      </w:r>
+      <w:proofErr w:type="spellStart"/>
+      <w:r>
+        <w:rPr>
+          <w:rFonts w:ascii="Calibri" w:eastAsia="Times New Roman" w:hAnsi="Calibri" w:cs="Calibri"/>
+          <w:color w:val="000000"/>
+          <w:lang w:eastAsia="uk-UA"/>
+        </w:rPr>
+        <w:t>реквесті</w:t>
+      </w:r>
+      <w:proofErr w:type="spellEnd"/>
+      <w:r>
+        <w:rPr>
+          <w:rFonts w:ascii="Calibri" w:eastAsia="Times New Roman" w:hAnsi="Calibri" w:cs="Calibri"/>
+          <w:color w:val="000000"/>
+          <w:lang w:eastAsia="uk-UA"/>
+        </w:rPr>
+        <w:t xml:space="preserve"> з Ревю Роботи</w:t>
+      </w:r>
+    </w:p>
+    <w:p>
+      <w:pPr>
+        <w:spacing w:after="200" w:line="240" w:lineRule="auto"/>
+        <w:textAlignment w:val="baseline"/>
+        <w:rPr>
+          <w:rFonts w:ascii="Calibri" w:eastAsia="Times New Roman" w:hAnsi="Calibri" w:cs="Calibri"/>
+          <w:color w:val="000000"/>
+          <w:lang w:eastAsia="uk-UA"/>
+        </w:rPr>
+      </w:pPr>
+      <w:r>
+        <w:rPr>
+          <w:rFonts w:ascii="Calibri" w:eastAsia="Times New Roman" w:hAnsi="Calibri" w:cs="Calibri"/>
+          <w:color w:val="000000"/>
+          <w:lang w:eastAsia="uk-UA"/>
+        </w:rPr>
+        <w:drawing>
+          <wp:inline distT="0" distB="0" distL="0" distR="0" wp14:anchorId="632F3B2A" wp14:editId="2D6F42E9">
+            <wp:extent cx="5940425" cy="2506980"/>
+            <wp:effectExtent l="0" t="0" r="3175" b="7620"/>
+            <wp:docPr id="2" name="Рисунок 2"/>
+            <wp:cNvGraphicFramePr>
+              <a:graphicFrameLocks xmlns:a="http://schemas.openxmlformats.org/drawingml/2006/main" noChangeAspect="1"/>
+            </wp:cNvGraphicFramePr>
+            <a:graphic xmlns:a="http://schemas.openxmlformats.org/drawingml/2006/main">
+              <a:graphicData uri="http://schemas.openxmlformats.org/drawingml/2006/picture">
+                <pic:pic xmlns:pic="http://schemas.openxmlformats.org/drawingml/2006/picture">
+                  <pic:nvPicPr>
+                    <pic:cNvPr id="1" name=""/>
+                    <pic:cNvPicPr/>
+                  </pic:nvPicPr>
+                  <pic:blipFill>
+                    <a:blip r:embed="rId53"/>
+                    <a:stretch>
+                      <a:fillRect/>
+                    </a:stretch>
+                  </pic:blipFill>
+                  <pic:spPr>
+                    <a:xfrm>
+                      <a:off x="0" y="0"/>
+                      <a:ext cx="5940425" cy="2506980"/>
+                    </a:xfrm>
+                    <a:prstGeom prst="rect">
+                      <a:avLst/>
+                    </a:prstGeom>
+                  </pic:spPr>
+                </pic:pic>
+              </a:graphicData>
+            </a:graphic>
+          </wp:inline>
+        </w:drawing>
+      </w:r>
+      <w:bookmarkStart w:id="0" w:name="_GoBack"/>
+      <w:bookmarkEnd w:id="0"/>
     </w:p>
     <w:p>
       <w:pPr>
@@ -8327,6 +8940,7 @@
           <w:szCs w:val="32"/>
           <w:lang w:eastAsia="uk-UA"/>
         </w:rPr>
+        <w:lastRenderedPageBreak/>
         <w:t>Висновки: </w:t>
       </w:r>
     </w:p>
@@ -8347,7 +8961,43 @@
           <w:sz w:val="24"/>
           <w:szCs w:val="24"/>
         </w:rPr>
-        <w:t>Робота з файлами є невід'ємною частиною програмування на C++, і уміння відкривати, читати, записувати та закривати файли дозволяє ефективно зберігати та обробляти дані. Знання основних операцій з файловими дескрипторами та C-style читання і запису допомагає краще розуміти низькорівневі аспекти роботи з файлами. Розуміння символів і рядкових змінних, а також методів їх обробки, є ключовим для ефективного маніпулювання текстовими даними. Текстові файли дозволяють зберігати дані у зручному для читання форматі, а методи форматування тексту дозволяють створювати структуровані файли. Бінарні файли дозволяють зберігати великі обсяги даних у компактному форматі, що особливо корисно для складних об'єктів та мультимедійних файлів. Використання стандартної бібліотеки C++ спрощує роботу з файлами завдяки зручним класам та методам для вводу/виводу. Створення власних бібліотек дозволяє розширювати функціональність програм та використовувати повторюваний код у різних проектах, що</w:t>
+        <w:t>Робота з файлами є невід'ємною частиною програмування на C++, і уміння відкривати, читати, записувати та закривати файли дозволяє ефективно зберігати та обробляти дані. Знання основних операцій з файловими дескрипторами та C-</w:t>
+      </w:r>
+      <w:proofErr w:type="spellStart"/>
+      <w:r>
+        <w:rPr>
+          <w:rFonts w:ascii="Times New Roman" w:hAnsi="Times New Roman" w:cs="Times New Roman"/>
+          <w:sz w:val="24"/>
+          <w:szCs w:val="24"/>
+        </w:rPr>
+        <w:t>style</w:t>
+      </w:r>
+      <w:proofErr w:type="spellEnd"/>
+      <w:r>
+        <w:rPr>
+          <w:rFonts w:ascii="Times New Roman" w:hAnsi="Times New Roman" w:cs="Times New Roman"/>
+          <w:sz w:val="24"/>
+          <w:szCs w:val="24"/>
+        </w:rPr>
+        <w:t xml:space="preserve"> читання і запису допомагає краще розуміти </w:t>
+      </w:r>
+      <w:proofErr w:type="spellStart"/>
+      <w:r>
+        <w:rPr>
+          <w:rFonts w:ascii="Times New Roman" w:hAnsi="Times New Roman" w:cs="Times New Roman"/>
+          <w:sz w:val="24"/>
+          <w:szCs w:val="24"/>
+        </w:rPr>
+        <w:t>низькорівневі</w:t>
+      </w:r>
+      <w:proofErr w:type="spellEnd"/>
+      <w:r>
+        <w:rPr>
+          <w:rFonts w:ascii="Times New Roman" w:hAnsi="Times New Roman" w:cs="Times New Roman"/>
+          <w:sz w:val="24"/>
+          <w:szCs w:val="24"/>
+        </w:rPr>
+        <w:t xml:space="preserve"> аспекти роботи з файлами. Розуміння символів і рядкових змінних, а також методів їх обробки, є ключовим для ефективного маніпулювання текстовими даними. Текстові файли дозволяють зберігати дані у зручному для читання форматі, а методи форматування тексту дозволяють створювати структуровані файли. Бінарні файли дозволяють зберігати великі обсяги даних у компактному форматі, що особливо корисно для складних об'єктів та мультимедійних файлів. Використання стандартної бібліотеки C++ спрощує роботу з файлами завдяки зручним класам та методам для вводу/виводу. Створення власних бібліотек дозволяє розширювати функціональність програм та використовувати повторюваний код у різних проектах, що</w:t>
       </w:r>
       <w:r>
         <w:rPr>
@@ -12240,7 +12890,7 @@
 </file>
 
 <file path=customXml/itemProps1.xml><?xml version="1.0" encoding="utf-8"?>
-<ds:datastoreItem xmlns:ds="http://schemas.openxmlformats.org/officeDocument/2006/customXml" ds:itemID="{1E76C2B0-39F2-4920-9FE1-66C689F473A1}">
+<ds:datastoreItem xmlns:ds="http://schemas.openxmlformats.org/officeDocument/2006/customXml" ds:itemID="{183332E4-248A-406E-B5D1-C0FD6C2B0109}">
   <ds:schemaRefs>
     <ds:schemaRef ds:uri="http://schemas.openxmlformats.org/officeDocument/2006/bibliography"/>
   </ds:schemaRefs>

</xml_diff>